<commit_message>
released DOC & PDF documents
</commit_message>
<xml_diff>
--- a/example.docx
+++ b/example.docx
@@ -475,8 +475,12 @@
       </w:r>
     </w:p>
     <w:sectPr>
-      <w:headerReference w:type="default" r:id="rId8"/>
-      <w:footerReference w:type="default" r:id="rId9"/>
+      <w:headerReference w:type="even" r:id="rId9"/>
+      <w:headerReference w:type="default" r:id="rId10"/>
+      <w:footerReference w:type="even" r:id="rId13"/>
+      <w:footerReference w:type="default" r:id="rId11"/>
+      <w:headerReference w:type="first" r:id="rId8"/>
+      <w:footerReference w:type="first" r:id="rId12"/>
       <w:pgSz w:w="11900" w:h="16840"/>
       <w:pgMar w:top="1795" w:right="820" w:bottom="1440" w:left="1015" w:header="340" w:footer="510" w:gutter="0"/>
       <w:cols w:space="720"/>
@@ -487,6 +491,16 @@
 </file>
 
 <file path=word/footer1.xml><?xml version="1.0" encoding="utf-8"?>
+<w:ftr xmlns:wpc="http://schemas.microsoft.com/office/word/2010/wordprocessingCanvas" xmlns:mo="http://schemas.microsoft.com/office/mac/office/2008/main" xmlns:mc="http://schemas.openxmlformats.org/markup-compatibility/2006" xmlns:mv="urn:schemas-microsoft-com:mac:vml" xmlns:o="urn:schemas-microsoft-com:office:office" xmlns:r="http://schemas.openxmlformats.org/officeDocument/2006/relationships" xmlns:m="http://schemas.openxmlformats.org/officeDocument/2006/math" xmlns:v="urn:schemas-microsoft-com:vml" xmlns:wp14="http://schemas.microsoft.com/office/word/2010/wordprocessingDrawing" xmlns:wp="http://schemas.openxmlformats.org/drawingml/2006/wordprocessingDrawing" xmlns:w10="urn:schemas-microsoft-com:office:word" xmlns:w="http://schemas.openxmlformats.org/wordprocessingml/2006/main" xmlns:w14="http://schemas.microsoft.com/office/word/2010/wordml" xmlns:w15="http://schemas.microsoft.com/office/word/2012/wordml" xmlns:wpg="http://schemas.microsoft.com/office/word/2010/wordprocessingGroup" xmlns:wpi="http://schemas.microsoft.com/office/word/2010/wordprocessingInk" xmlns:wne="http://schemas.microsoft.com/office/word/2006/wordml" xmlns:wps="http://schemas.microsoft.com/office/word/2010/wordprocessingShape" mc:Ignorable="w14 w15 wp14">
+  <w:p>
+    <w:pPr>
+      <w:pStyle w:val="Footer"/>
+    </w:pPr>
+  </w:p>
+</w:ftr>
+</file>
+
+<file path=word/footer2.xml><?xml version="1.0" encoding="utf-8"?>
 <w:ftr xmlns:wpc="http://schemas.microsoft.com/office/word/2010/wordprocessingCanvas" xmlns:mo="http://schemas.microsoft.com/office/mac/office/2008/main" xmlns:mc="http://schemas.openxmlformats.org/markup-compatibility/2006" xmlns:mv="urn:schemas-microsoft-com:mac:vml" xmlns:o="urn:schemas-microsoft-com:office:office" xmlns:r="http://schemas.openxmlformats.org/officeDocument/2006/relationships" xmlns:m="http://schemas.openxmlformats.org/officeDocument/2006/math" xmlns:v="urn:schemas-microsoft-com:vml" xmlns:wp14="http://schemas.microsoft.com/office/word/2010/wordprocessingDrawing" xmlns:wp="http://schemas.openxmlformats.org/drawingml/2006/wordprocessingDrawing" xmlns:w10="urn:schemas-microsoft-com:office:word" xmlns:w="http://schemas.openxmlformats.org/wordprocessingml/2006/main" xmlns:w14="http://schemas.microsoft.com/office/word/2010/wordml" xmlns:w15="http://schemas.microsoft.com/office/word/2012/wordml" xmlns:wpg="http://schemas.microsoft.com/office/word/2010/wordprocessingGroup" xmlns:wpi="http://schemas.microsoft.com/office/word/2010/wordprocessingInk" xmlns:wne="http://schemas.microsoft.com/office/word/2006/wordml" xmlns:wps="http://schemas.microsoft.com/office/word/2010/wordprocessingShape" mc:Ignorable="w14 w15 wp14">
   <w:p>
     <w:pPr>
@@ -583,7 +597,21 @@
         <w:color w:val="C00000"/>
         <w:szCs w:val="20"/>
       </w:rPr>
-      <w:t xml:space="preserve"> – Auto-generated from </w:t>
+      <w:t xml:space="preserve"> – Auto-generated from</w:t>
+    </w:r>
+    <w:r>
+      <w:rPr>
+        <w:color w:val="C00000"/>
+        <w:szCs w:val="20"/>
+      </w:rPr>
+      <w:t xml:space="preserve"> the</w:t>
+    </w:r>
+    <w:r>
+      <w:rPr>
+        <w:color w:val="C00000"/>
+        <w:szCs w:val="20"/>
+      </w:rPr>
+      <w:t xml:space="preserve"> </w:t>
     </w:r>
     <w:hyperlink r:id="rId1" w:history="1">
       <w:r>
@@ -607,16 +635,9 @@
           <w:rStyle w:val="Hyperlink"/>
           <w:szCs w:val="20"/>
         </w:rPr>
-        <w:t xml:space="preserve"> documentation</w:t>
+        <w:t xml:space="preserve"> manual</w:t>
       </w:r>
     </w:hyperlink>
-    <w:r>
-      <w:rPr>
-        <w:color w:val="C00000"/>
-        <w:szCs w:val="20"/>
-      </w:rPr>
-      <w:t xml:space="preserve"> at March 21, 2016</w:t>
-    </w:r>
   </w:p>
   <w:p>
     <w:pPr>
@@ -634,40 +655,18 @@
         <w:u w:val="none"/>
       </w:rPr>
     </w:pPr>
-    <w:sdt>
-      <w:sdtPr>
-        <w:rPr>
-          <w:rStyle w:val="CommentSubjectChar"/>
-        </w:rPr>
-        <w:alias w:val="Title"/>
-        <w:tag w:val=""/>
-        <w:id w:val="1357319204"/>
-        <w:placeholder>
-          <w:docPart w:val="B7E610D23CB0E246ABB5CC15CE690FD9"/>
-        </w:placeholder>
-        <w:dataBinding w:prefixMappings="xmlns:ns0='http://purl.org/dc/elements/1.1/' xmlns:ns1='http://schemas.openxmlformats.org/package/2006/metadata/core-properties' " w:xpath="/ns1:coreProperties[1]/ns0:title[1]" w:storeItemID="{6C3C8BC8-F283-45AE-878A-BAB7291924A1}"/>
-        <w:text/>
-      </w:sdtPr>
-      <w:sdtEndPr>
-        <w:rPr>
-          <w:rStyle w:val="CommentSubjectChar"/>
-        </w:rPr>
-      </w:sdtEndPr>
-      <w:sdtContent>
-        <w:r>
-          <w:rPr>
-            <w:rStyle w:val="CommentSubjectChar"/>
-          </w:rPr>
-          <w:t xml:space="preserve">mbed RTOS uVisor </w:t>
-        </w:r>
-        <w:r>
-          <w:rPr>
-            <w:rStyle w:val="CommentSubjectChar"/>
-          </w:rPr>
-          <w:t>mbed RTOS Integration</w:t>
-        </w:r>
-      </w:sdtContent>
-    </w:sdt>
+    <w:r>
+      <w:rPr>
+        <w:rStyle w:val="CommentSubjectChar"/>
+      </w:rPr>
+      <w:t xml:space="preserve">mbed RTOS uVisor </w:t>
+    </w:r>
+    <w:r>
+      <w:rPr>
+        <w:rStyle w:val="CommentSubjectChar"/>
+      </w:rPr>
+      <w:t>for mbed RTOS</w:t>
+    </w:r>
     <w:r>
       <w:rPr>
         <w:sz w:val="20"/>
@@ -777,19 +776,19 @@
           <w:szCs w:val="20"/>
           <w:u w:val="none"/>
         </w:rPr>
-        <w:t>https://</w:t>
-      </w:r>
-      <w:r>
-        <w:rPr>
-          <w:rStyle w:val="FollowedHyperlink"/>
-          <w:color w:val="000000" w:themeColor="text1"/>
-          <w:sz w:val="20"/>
-          <w:szCs w:val="20"/>
-          <w:u w:val="none"/>
-        </w:rPr>
-        <w:t>github.com/ARMmbed/uvisor-rtos-docs</w:t>
+        <w:t>https://github.com/ARMmbed/uvisor</w:t>
       </w:r>
     </w:hyperlink>
+  </w:p>
+</w:ftr>
+</file>
+
+<file path=word/footer3.xml><?xml version="1.0" encoding="utf-8"?>
+<w:ftr xmlns:wpc="http://schemas.microsoft.com/office/word/2010/wordprocessingCanvas" xmlns:mo="http://schemas.microsoft.com/office/mac/office/2008/main" xmlns:mc="http://schemas.openxmlformats.org/markup-compatibility/2006" xmlns:mv="urn:schemas-microsoft-com:mac:vml" xmlns:o="urn:schemas-microsoft-com:office:office" xmlns:r="http://schemas.openxmlformats.org/officeDocument/2006/relationships" xmlns:m="http://schemas.openxmlformats.org/officeDocument/2006/math" xmlns:v="urn:schemas-microsoft-com:vml" xmlns:wp14="http://schemas.microsoft.com/office/word/2010/wordprocessingDrawing" xmlns:wp="http://schemas.openxmlformats.org/drawingml/2006/wordprocessingDrawing" xmlns:w10="urn:schemas-microsoft-com:office:word" xmlns:w="http://schemas.openxmlformats.org/wordprocessingml/2006/main" xmlns:w14="http://schemas.microsoft.com/office/word/2010/wordml" xmlns:w15="http://schemas.microsoft.com/office/word/2012/wordml" xmlns:wpg="http://schemas.microsoft.com/office/word/2010/wordprocessingGroup" xmlns:wpi="http://schemas.microsoft.com/office/word/2010/wordprocessingInk" xmlns:wne="http://schemas.microsoft.com/office/word/2006/wordml" xmlns:wps="http://schemas.microsoft.com/office/word/2010/wordprocessingShape" mc:Ignorable="w14 w15 wp14">
+  <w:p>
+    <w:pPr>
+      <w:pStyle w:val="Footer"/>
+    </w:pPr>
   </w:p>
 </w:ftr>
 </file>
@@ -836,14 +835,162 @@
 <w:hdr xmlns:wpc="http://schemas.microsoft.com/office/word/2010/wordprocessingCanvas" xmlns:mo="http://schemas.microsoft.com/office/mac/office/2008/main" xmlns:mc="http://schemas.openxmlformats.org/markup-compatibility/2006" xmlns:mv="urn:schemas-microsoft-com:mac:vml" xmlns:o="urn:schemas-microsoft-com:office:office" xmlns:r="http://schemas.openxmlformats.org/officeDocument/2006/relationships" xmlns:m="http://schemas.openxmlformats.org/officeDocument/2006/math" xmlns:v="urn:schemas-microsoft-com:vml" xmlns:wp14="http://schemas.microsoft.com/office/word/2010/wordprocessingDrawing" xmlns:wp="http://schemas.openxmlformats.org/drawingml/2006/wordprocessingDrawing" xmlns:w10="urn:schemas-microsoft-com:office:word" xmlns:w="http://schemas.openxmlformats.org/wordprocessingml/2006/main" xmlns:w14="http://schemas.microsoft.com/office/word/2010/wordml" xmlns:w15="http://schemas.microsoft.com/office/word/2012/wordml" xmlns:wpg="http://schemas.microsoft.com/office/word/2010/wordprocessingGroup" xmlns:wpi="http://schemas.microsoft.com/office/word/2010/wordprocessingInk" xmlns:wne="http://schemas.microsoft.com/office/word/2006/wordml" xmlns:wps="http://schemas.microsoft.com/office/word/2010/wordprocessingShape" mc:Ignorable="w14 w15 wp14">
   <w:p>
     <w:pPr>
+      <w:pStyle w:val="Header"/>
+    </w:pPr>
+  </w:p>
+</w:hdr>
+</file>
+
+<file path=word/header2.xml><?xml version="1.0" encoding="utf-8"?>
+<w:hdr xmlns:wpc="http://schemas.microsoft.com/office/word/2010/wordprocessingCanvas" xmlns:mo="http://schemas.microsoft.com/office/mac/office/2008/main" xmlns:mc="http://schemas.openxmlformats.org/markup-compatibility/2006" xmlns:mv="urn:schemas-microsoft-com:mac:vml" xmlns:o="urn:schemas-microsoft-com:office:office" xmlns:r="http://schemas.openxmlformats.org/officeDocument/2006/relationships" xmlns:m="http://schemas.openxmlformats.org/officeDocument/2006/math" xmlns:v="urn:schemas-microsoft-com:vml" xmlns:wp14="http://schemas.microsoft.com/office/word/2010/wordprocessingDrawing" xmlns:wp="http://schemas.openxmlformats.org/drawingml/2006/wordprocessingDrawing" xmlns:w10="urn:schemas-microsoft-com:office:word" xmlns:w="http://schemas.openxmlformats.org/wordprocessingml/2006/main" xmlns:w14="http://schemas.microsoft.com/office/word/2010/wordml" xmlns:w15="http://schemas.microsoft.com/office/word/2012/wordml" xmlns:wpg="http://schemas.microsoft.com/office/word/2010/wordprocessingGroup" xmlns:wpi="http://schemas.microsoft.com/office/word/2010/wordprocessingInk" xmlns:wne="http://schemas.microsoft.com/office/word/2006/wordml" xmlns:wps="http://schemas.microsoft.com/office/word/2010/wordprocessingShape" mc:Ignorable="w14 w15 wp14">
+  <w:p>
+    <w:pPr>
       <w:pStyle w:val="Heading4"/>
     </w:pPr>
     <w:r>
       <w:rPr>
         <w:noProof/>
       </w:rPr>
+      <mc:AlternateContent>
+        <mc:Choice Requires="wps">
+          <w:drawing>
+            <wp:anchor distT="0" distB="0" distL="114300" distR="114300" simplePos="0" relativeHeight="251659264" behindDoc="0" locked="0" layoutInCell="1" allowOverlap="1" wp14:anchorId="39867D19" wp14:editId="3E5A4D50">
+              <wp:simplePos x="0" y="0"/>
+              <wp:positionH relativeFrom="column">
+                <wp:posOffset>-265584</wp:posOffset>
+              </wp:positionH>
+              <wp:positionV relativeFrom="paragraph">
+                <wp:posOffset>72424</wp:posOffset>
+              </wp:positionV>
+              <wp:extent cx="3844444" cy="622935"/>
+              <wp:effectExtent l="0" t="0" r="16510" b="12065"/>
+              <wp:wrapNone/>
+              <wp:docPr id="10" name="Text Box 10"/>
+              <wp:cNvGraphicFramePr/>
+              <a:graphic xmlns:a="http://schemas.openxmlformats.org/drawingml/2006/main">
+                <a:graphicData uri="http://schemas.microsoft.com/office/word/2010/wordprocessingShape">
+                  <wps:wsp>
+                    <wps:cNvSpPr txBox="1"/>
+                    <wps:spPr>
+                      <a:xfrm>
+                        <a:off x="0" y="0"/>
+                        <a:ext cx="3844444" cy="622935"/>
+                      </a:xfrm>
+                      <a:prstGeom prst="rect">
+                        <a:avLst/>
+                      </a:prstGeom>
+                      <a:noFill/>
+                      <a:ln>
+                        <a:noFill/>
+                      </a:ln>
+                      <a:effectLst/>
+                    </wps:spPr>
+                    <wps:style>
+                      <a:lnRef idx="0">
+                        <a:schemeClr val="accent1"/>
+                      </a:lnRef>
+                      <a:fillRef idx="0">
+                        <a:schemeClr val="accent1"/>
+                      </a:fillRef>
+                      <a:effectRef idx="0">
+                        <a:schemeClr val="accent1"/>
+                      </a:effectRef>
+                      <a:fontRef idx="minor">
+                        <a:schemeClr val="dk1"/>
+                      </a:fontRef>
+                    </wps:style>
+                    <wps:txbx>
+                      <w:txbxContent>
+                        <w:p>
+                          <w:pPr>
+                            <w:pStyle w:val="Heading1"/>
+                            <w:spacing w:before="200"/>
+                            <w:contextualSpacing/>
+                          </w:pPr>
+                          <w:r>
+                            <w:t xml:space="preserve">mbed </w:t>
+                          </w:r>
+                          <w:r>
+                            <w:t>u</w:t>
+                          </w:r>
+                          <w:r>
+                            <w:t>Visor</w:t>
+                          </w:r>
+                          <w:r>
+                            <w:t xml:space="preserve"> for </w:t>
+                          </w:r>
+                          <w:bookmarkStart w:id="0" w:name="_GoBack"/>
+                          <w:bookmarkEnd w:id="0"/>
+                          <w:r>
+                            <w:t>mbed</w:t>
+                          </w:r>
+                        </w:p>
+                      </w:txbxContent>
+                    </wps:txbx>
+                    <wps:bodyPr rot="0" spcFirstLastPara="0" vertOverflow="overflow" horzOverflow="overflow" vert="horz" wrap="square" lIns="0" tIns="0" rIns="0" bIns="0" numCol="1" spcCol="0" rtlCol="0" fromWordArt="0" anchor="b" anchorCtr="0" forceAA="0" compatLnSpc="1">
+                      <a:prstTxWarp prst="textNoShape">
+                        <a:avLst/>
+                      </a:prstTxWarp>
+                      <a:spAutoFit/>
+                    </wps:bodyPr>
+                  </wps:wsp>
+                </a:graphicData>
+              </a:graphic>
+              <wp14:sizeRelH relativeFrom="margin">
+                <wp14:pctWidth>0</wp14:pctWidth>
+              </wp14:sizeRelH>
+              <wp14:sizeRelV relativeFrom="margin">
+                <wp14:pctHeight>0</wp14:pctHeight>
+              </wp14:sizeRelV>
+            </wp:anchor>
+          </w:drawing>
+        </mc:Choice>
+        <mc:Fallback>
+          <w:pict>
+            <v:shapetype w14:anchorId="39867D19" id="_x0000_t202" coordsize="21600,21600" o:spt="202" path="m0,0l0,21600,21600,21600,21600,0xe">
+              <v:stroke joinstyle="miter"/>
+              <v:path gradientshapeok="t" o:connecttype="rect"/>
+            </v:shapetype>
+            <v:shape id="Text Box 10" o:spid="_x0000_s1026" type="#_x0000_t202" style="position:absolute;margin-left:-20.9pt;margin-top:5.7pt;width:302.7pt;height:49.05pt;z-index:251659264;visibility:visible;mso-wrap-style:square;mso-width-percent:0;mso-height-percent:0;mso-wrap-distance-left:9pt;mso-wrap-distance-top:0;mso-wrap-distance-right:9pt;mso-wrap-distance-bottom:0;mso-position-horizontal:absolute;mso-position-horizontal-relative:text;mso-position-vertical:absolute;mso-position-vertical-relative:text;mso-width-percent:0;mso-height-percent:0;mso-width-relative:margin;mso-height-relative:margin;v-text-anchor:bottom" o:gfxdata="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" filled="f" stroked="f">
+              <v:textbox style="mso-fit-shape-to-text:t" inset="0,0,0,0">
+                <w:txbxContent>
+                  <w:p>
+                    <w:pPr>
+                      <w:pStyle w:val="Heading1"/>
+                      <w:spacing w:before="200"/>
+                      <w:contextualSpacing/>
+                    </w:pPr>
+                    <w:r>
+                      <w:t xml:space="preserve">mbed </w:t>
+                    </w:r>
+                    <w:r>
+                      <w:t>u</w:t>
+                    </w:r>
+                    <w:r>
+                      <w:t>Visor</w:t>
+                    </w:r>
+                    <w:r>
+                      <w:t xml:space="preserve"> for </w:t>
+                    </w:r>
+                    <w:bookmarkStart w:id="1" w:name="_GoBack"/>
+                    <w:bookmarkEnd w:id="1"/>
+                    <w:r>
+                      <w:t>mbed</w:t>
+                    </w:r>
+                  </w:p>
+                </w:txbxContent>
+              </v:textbox>
+            </v:shape>
+          </w:pict>
+        </mc:Fallback>
+      </mc:AlternateContent>
+    </w:r>
+    <w:r>
+      <w:rPr>
+        <w:noProof/>
+      </w:rPr>
       <w:drawing>
-        <wp:anchor distT="0" distB="0" distL="114300" distR="114300" simplePos="0" relativeHeight="251660288" behindDoc="1" locked="0" layoutInCell="1" allowOverlap="1" wp14:anchorId="1C7525C2" wp14:editId="101AEAB6">
+        <wp:anchor distT="0" distB="0" distL="114300" distR="114300" simplePos="0" relativeHeight="251660288" behindDoc="1" locked="0" layoutInCell="1" allowOverlap="1" wp14:anchorId="1C7525C2" wp14:editId="1DF77F9E">
           <wp:simplePos x="0" y="0"/>
           <wp:positionH relativeFrom="page">
             <wp:posOffset>4643892</wp:posOffset>
@@ -903,128 +1050,6 @@
           </wp14:sizeRelV>
         </wp:anchor>
       </w:drawing>
-    </w:r>
-    <w:r>
-      <w:rPr>
-        <w:noProof/>
-      </w:rPr>
-      <mc:AlternateContent>
-        <mc:Choice Requires="wps">
-          <w:drawing>
-            <wp:anchor distT="0" distB="0" distL="114300" distR="114300" simplePos="0" relativeHeight="251659264" behindDoc="0" locked="0" layoutInCell="1" allowOverlap="1" wp14:anchorId="39867D19" wp14:editId="3D911EE6">
-              <wp:simplePos x="0" y="0"/>
-              <wp:positionH relativeFrom="column">
-                <wp:posOffset>-265583</wp:posOffset>
-              </wp:positionH>
-              <wp:positionV relativeFrom="paragraph">
-                <wp:posOffset>70708</wp:posOffset>
-              </wp:positionV>
-              <wp:extent cx="3425190" cy="622935"/>
-              <wp:effectExtent l="0" t="0" r="3810" b="12065"/>
-              <wp:wrapNone/>
-              <wp:docPr id="10" name="Text Box 10"/>
-              <wp:cNvGraphicFramePr/>
-              <a:graphic xmlns:a="http://schemas.openxmlformats.org/drawingml/2006/main">
-                <a:graphicData uri="http://schemas.microsoft.com/office/word/2010/wordprocessingShape">
-                  <wps:wsp>
-                    <wps:cNvSpPr txBox="1"/>
-                    <wps:spPr>
-                      <a:xfrm>
-                        <a:off x="0" y="0"/>
-                        <a:ext cx="3425190" cy="622935"/>
-                      </a:xfrm>
-                      <a:prstGeom prst="rect">
-                        <a:avLst/>
-                      </a:prstGeom>
-                      <a:noFill/>
-                      <a:ln>
-                        <a:noFill/>
-                      </a:ln>
-                      <a:effectLst/>
-                    </wps:spPr>
-                    <wps:style>
-                      <a:lnRef idx="0">
-                        <a:schemeClr val="accent1"/>
-                      </a:lnRef>
-                      <a:fillRef idx="0">
-                        <a:schemeClr val="accent1"/>
-                      </a:fillRef>
-                      <a:effectRef idx="0">
-                        <a:schemeClr val="accent1"/>
-                      </a:effectRef>
-                      <a:fontRef idx="minor">
-                        <a:schemeClr val="dk1"/>
-                      </a:fontRef>
-                    </wps:style>
-                    <wps:txbx>
-                      <w:txbxContent>
-                        <w:p>
-                          <w:pPr>
-                            <w:pStyle w:val="Heading1"/>
-                            <w:spacing w:before="200"/>
-                            <w:contextualSpacing/>
-                          </w:pPr>
-                          <w:r>
-                            <w:t xml:space="preserve">mbed RTOS </w:t>
-                          </w:r>
-                          <w:r>
-                            <w:t>u</w:t>
-                          </w:r>
-                          <w:r>
-                            <w:t>Visor</w:t>
-                          </w:r>
-                        </w:p>
-                      </w:txbxContent>
-                    </wps:txbx>
-                    <wps:bodyPr rot="0" spcFirstLastPara="0" vertOverflow="overflow" horzOverflow="overflow" vert="horz" wrap="square" lIns="0" tIns="0" rIns="0" bIns="0" numCol="1" spcCol="0" rtlCol="0" fromWordArt="0" anchor="b" anchorCtr="0" forceAA="0" compatLnSpc="1">
-                      <a:prstTxWarp prst="textNoShape">
-                        <a:avLst/>
-                      </a:prstTxWarp>
-                      <a:spAutoFit/>
-                    </wps:bodyPr>
-                  </wps:wsp>
-                </a:graphicData>
-              </a:graphic>
-              <wp14:sizeRelH relativeFrom="margin">
-                <wp14:pctWidth>0</wp14:pctWidth>
-              </wp14:sizeRelH>
-              <wp14:sizeRelV relativeFrom="margin">
-                <wp14:pctHeight>0</wp14:pctHeight>
-              </wp14:sizeRelV>
-            </wp:anchor>
-          </w:drawing>
-        </mc:Choice>
-        <mc:Fallback>
-          <w:pict>
-            <v:shapetype w14:anchorId="39867D19" id="_x0000_t202" coordsize="21600,21600" o:spt="202" path="m0,0l0,21600,21600,21600,21600,0xe">
-              <v:stroke joinstyle="miter"/>
-              <v:path gradientshapeok="t" o:connecttype="rect"/>
-            </v:shapetype>
-            <v:shape id="Text_x0020_Box_x0020_10" o:spid="_x0000_s1026" type="#_x0000_t202" style="position:absolute;margin-left:-20.9pt;margin-top:5.55pt;width:269.7pt;height:49.05pt;z-index:251659264;visibility:visible;mso-wrap-style:square;mso-width-percent:0;mso-height-percent:0;mso-wrap-distance-left:9pt;mso-wrap-distance-top:0;mso-wrap-distance-right:9pt;mso-wrap-distance-bottom:0;mso-position-horizontal:absolute;mso-position-horizontal-relative:text;mso-position-vertical:absolute;mso-position-vertical-relative:text;mso-width-percent:0;mso-height-percent:0;mso-width-relative:margin;mso-height-relative:margin;v-text-anchor:bottom" o:gfxdata="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" filled="f" stroked="f">
-              <v:textbox style="mso-fit-shape-to-text:t" inset="0,0,0,0">
-                <w:txbxContent>
-                  <w:p>
-                    <w:pPr>
-                      <w:pStyle w:val="Heading1"/>
-                      <w:spacing w:before="200"/>
-                      <w:contextualSpacing/>
-                    </w:pPr>
-                    <w:r>
-                      <w:t xml:space="preserve">mbed RTOS </w:t>
-                    </w:r>
-                    <w:r>
-                      <w:t>u</w:t>
-                    </w:r>
-                    <w:r>
-                      <w:t>Visor</w:t>
-                    </w:r>
-                  </w:p>
-                </w:txbxContent>
-              </v:textbox>
-            </v:shape>
-          </w:pict>
-        </mc:Fallback>
-      </mc:AlternateContent>
     </w:r>
     <w:r>
       <w:rPr>
@@ -1102,6 +1127,16 @@
 </w:hdr>
 </file>
 
+<file path=word/header3.xml><?xml version="1.0" encoding="utf-8"?>
+<w:hdr xmlns:wpc="http://schemas.microsoft.com/office/word/2010/wordprocessingCanvas" xmlns:mo="http://schemas.microsoft.com/office/mac/office/2008/main" xmlns:mc="http://schemas.openxmlformats.org/markup-compatibility/2006" xmlns:mv="urn:schemas-microsoft-com:mac:vml" xmlns:o="urn:schemas-microsoft-com:office:office" xmlns:r="http://schemas.openxmlformats.org/officeDocument/2006/relationships" xmlns:m="http://schemas.openxmlformats.org/officeDocument/2006/math" xmlns:v="urn:schemas-microsoft-com:vml" xmlns:wp14="http://schemas.microsoft.com/office/word/2010/wordprocessingDrawing" xmlns:wp="http://schemas.openxmlformats.org/drawingml/2006/wordprocessingDrawing" xmlns:w10="urn:schemas-microsoft-com:office:word" xmlns:w="http://schemas.openxmlformats.org/wordprocessingml/2006/main" xmlns:w14="http://schemas.microsoft.com/office/word/2010/wordml" xmlns:w15="http://schemas.microsoft.com/office/word/2012/wordml" xmlns:wpg="http://schemas.microsoft.com/office/word/2010/wordprocessingGroup" xmlns:wpi="http://schemas.microsoft.com/office/word/2010/wordprocessingInk" xmlns:wne="http://schemas.microsoft.com/office/word/2006/wordml" xmlns:wps="http://schemas.microsoft.com/office/word/2010/wordprocessingShape" mc:Ignorable="w14 w15 wp14">
+  <w:p>
+    <w:pPr>
+      <w:pStyle w:val="Header"/>
+    </w:pPr>
+  </w:p>
+</w:hdr>
+</file>
+
 <file path=word/numbering.xml><?xml version="1.0" encoding="utf-8"?>
 <w:numbering xmlns:wpc="http://schemas.microsoft.com/office/word/2010/wordprocessingCanvas" xmlns:mo="http://schemas.microsoft.com/office/mac/office/2008/main" xmlns:mc="http://schemas.openxmlformats.org/markup-compatibility/2006" xmlns:mv="urn:schemas-microsoft-com:mac:vml" xmlns:o="urn:schemas-microsoft-com:office:office" xmlns:r="http://schemas.openxmlformats.org/officeDocument/2006/relationships" xmlns:m="http://schemas.openxmlformats.org/officeDocument/2006/math" xmlns:v="urn:schemas-microsoft-com:vml" xmlns:wp14="http://schemas.microsoft.com/office/word/2010/wordprocessingDrawing" xmlns:wp="http://schemas.openxmlformats.org/drawingml/2006/wordprocessingDrawing" xmlns:w10="urn:schemas-microsoft-com:office:word" xmlns:w="http://schemas.openxmlformats.org/wordprocessingml/2006/main" xmlns:w14="http://schemas.microsoft.com/office/word/2010/wordml" xmlns:w15="http://schemas.microsoft.com/office/word/2012/wordml" xmlns:wpg="http://schemas.microsoft.com/office/word/2010/wordprocessingGroup" xmlns:wpi="http://schemas.microsoft.com/office/word/2010/wordprocessingInk" xmlns:wne="http://schemas.microsoft.com/office/word/2006/wordml" xmlns:wps="http://schemas.microsoft.com/office/word/2010/wordprocessingShape" mc:Ignorable="w14 w15 wp14">
   <w:abstractNum w:abstractNumId="0">
@@ -1727,7 +1762,7 @@
     </w:lvl>
   </w:abstractNum>
   <w:abstractNum w:abstractNumId="990">
-    <w:nsid w:val="1855078b"/>
+    <w:nsid w:val="7899dc76"/>
     <w:multiLevelType w:val="multilevel"/>
     <w:lvl w:ilvl="0">
       <w:numFmt w:val="bullet"/>
@@ -1808,7 +1843,7 @@
     </w:lvl>
   </w:abstractNum>
   <w:abstractNum w:abstractNumId="991">
-    <w:nsid w:val="e8929c85"/>
+    <w:nsid w:val="f6af6cd7"/>
     <w:multiLevelType w:val="multilevel"/>
     <w:lvl w:ilvl="0">
       <w:numFmt w:val="bullet"/>
@@ -1889,7 +1924,7 @@
     </w:lvl>
   </w:abstractNum>
   <w:abstractNum w:abstractNumId="99331">
-    <w:nsid w:val="c69fb447"/>
+    <w:nsid w:val="d401e888"/>
     <w:multiLevelType w:val="multilevel"/>
     <w:lvl w:ilvl="0">
       <w:start w:val="1"/>
@@ -1977,7 +2012,7 @@
     </w:lvl>
   </w:abstractNum>
   <w:abstractNum w:abstractNumId="99333">
-    <w:nsid w:val="57e08d0e"/>
+    <w:nsid w:val="6117f696"/>
     <w:multiLevelType w:val="multilevel"/>
     <w:lvl w:ilvl="0">
       <w:start w:val="3"/>

</xml_diff>